<commit_message>
[EVM]: lab 3 + some fix in lab 2
</commit_message>
<xml_diff>
--- a/semester_6/EVM/labs/lab2/lab2.docx
+++ b/semester_6/EVM/labs/lab2/lab2.docx
@@ -1972,60 +1972,71 @@
       <w:pPr>
         <w:spacing w:after="0" w:line="240" w:lineRule="auto"/>
         <w:rPr>
-          <w:rFonts w:ascii="Times New Roman" w:hAnsi="Times New Roman" w:cs="Times New Roman"/>
-          <w:b/>
-          <w:sz w:val="28"/>
-          <w:szCs w:val="28"/>
-        </w:rPr>
-      </w:pPr>
-      <w:r>
-        <w:rPr>
-          <w:rFonts w:ascii="Consolas" w:eastAsia="Calibri" w:hAnsi="Consolas" w:cs="Times New Roman"/>
-          <w:bCs/>
+          <w:rFonts w:ascii="Consolas" w:eastAsia="Calibri" w:hAnsi="Consolas" w:cs="Times New Roman"/>
+          <w:bCs/>
+          <w:lang w:val="en-US"/>
+        </w:rPr>
+      </w:pPr>
+      <w:r>
+        <w:rPr>
+          <w:rFonts w:ascii="Consolas" w:eastAsia="Calibri" w:hAnsi="Consolas" w:cs="Times New Roman"/>
+          <w:bCs/>
+          <w:lang w:val="en-US"/>
+        </w:rPr>
+        <w:t xml:space="preserve">        </w:t>
+      </w:r>
+      <w:r>
+        <w:rPr>
+          <w:rFonts w:ascii="Consolas" w:eastAsia="Calibri" w:hAnsi="Consolas" w:cs="Times New Roman"/>
+          <w:bCs/>
+          <w:lang w:val="en-US"/>
+        </w:rPr>
+        <w:t>end</w:t>
+      </w:r>
+      <w:r>
+        <w:rPr>
+          <w:rFonts w:ascii="Consolas" w:eastAsia="Calibri" w:hAnsi="Consolas" w:cs="Times New Roman"/>
+          <w:bCs/>
+        </w:rPr>
+        <w:t xml:space="preserve"> </w:t>
+      </w:r>
+      <w:r>
+        <w:rPr>
+          <w:rFonts w:ascii="Consolas" w:eastAsia="Calibri" w:hAnsi="Consolas" w:cs="Times New Roman"/>
+          <w:bCs/>
+          <w:lang w:val="en-US"/>
+        </w:rPr>
+        <w:t>lab</w:t>
+      </w:r>
+      <w:r>
+        <w:rPr>
+          <w:rFonts w:ascii="Consolas" w:eastAsia="Calibri" w:hAnsi="Consolas" w:cs="Times New Roman"/>
+          <w:bCs/>
+        </w:rPr>
+        <w:t>1</w:t>
+      </w:r>
+    </w:p>
+    <w:p>
+      <w:pPr>
+        <w:spacing w:after="0" w:line="240" w:lineRule="auto"/>
+        <w:jc w:val="center"/>
+        <w:rPr>
+          <w:rFonts w:ascii="Consolas" w:eastAsia="Calibri" w:hAnsi="Consolas" w:cs="Times New Roman"/>
+          <w:bCs/>
+          <w:lang w:val="en-US"/>
+        </w:rPr>
+      </w:pPr>
+      <w:r>
+        <w:rPr>
+          <w:rFonts w:ascii="Consolas" w:eastAsia="Calibri" w:hAnsi="Consolas" w:cs="Times New Roman"/>
+          <w:bCs/>
+          <w:noProof/>
         </w:rPr>
         <w:lastRenderedPageBreak/>
-        <w:t xml:space="preserve">        </w:t>
-      </w:r>
-      <w:r>
-        <w:rPr>
-          <w:rFonts w:ascii="Consolas" w:eastAsia="Calibri" w:hAnsi="Consolas" w:cs="Times New Roman"/>
-          <w:bCs/>
-          <w:lang w:val="en-US"/>
-        </w:rPr>
-        <w:t>end</w:t>
-      </w:r>
-      <w:r>
-        <w:rPr>
-          <w:rFonts w:ascii="Consolas" w:eastAsia="Calibri" w:hAnsi="Consolas" w:cs="Times New Roman"/>
-          <w:bCs/>
-        </w:rPr>
-        <w:t xml:space="preserve"> </w:t>
-      </w:r>
-      <w:r>
-        <w:rPr>
-          <w:rFonts w:ascii="Consolas" w:eastAsia="Calibri" w:hAnsi="Consolas" w:cs="Times New Roman"/>
-          <w:bCs/>
-          <w:lang w:val="en-US"/>
-        </w:rPr>
-        <w:t>lab</w:t>
-      </w:r>
-      <w:r>
-        <w:rPr>
-          <w:rFonts w:ascii="Consolas" w:eastAsia="Calibri" w:hAnsi="Consolas" w:cs="Times New Roman"/>
-          <w:bCs/>
-        </w:rPr>
-        <w:t>1</w:t>
-      </w:r>
-      <w:r>
-        <w:rPr>
-          <w:rFonts w:ascii="Consolas" w:eastAsia="Calibri" w:hAnsi="Consolas" w:cs="Times New Roman"/>
-          <w:bCs/>
-          <w:noProof/>
-        </w:rPr>
         <w:drawing>
-          <wp:inline distT="0" distB="0" distL="0" distR="0" wp14:anchorId="4E24725F" wp14:editId="0DAE8C55">
-            <wp:extent cx="5934075" cy="3876675"/>
-            <wp:effectExtent l="0" t="0" r="9525" b="9525"/>
+          <wp:inline distT="0" distB="0" distL="0" distR="0" wp14:anchorId="4E24725F" wp14:editId="3A50C678">
+            <wp:extent cx="4391025" cy="2868615"/>
+            <wp:effectExtent l="0" t="0" r="0" b="8255"/>
             <wp:docPr id="1005464098" name="Picture 1"/>
             <wp:cNvGraphicFramePr>
               <a:graphicFrameLocks xmlns:a="http://schemas.openxmlformats.org/drawingml/2006/main" noChangeAspect="1"/>
@@ -2055,7 +2066,7 @@
                   <pic:spPr bwMode="auto">
                     <a:xfrm>
                       <a:off x="0" y="0"/>
-                      <a:ext cx="5934075" cy="3876675"/>
+                      <a:ext cx="4396705" cy="2872325"/>
                     </a:xfrm>
                     <a:prstGeom prst="rect">
                       <a:avLst/>
@@ -2074,6 +2085,63 @@
     </w:p>
     <w:p>
       <w:pPr>
+        <w:spacing w:after="0" w:line="240" w:lineRule="auto"/>
+        <w:jc w:val="center"/>
+        <w:rPr>
+          <w:rFonts w:ascii="Times New Roman" w:hAnsi="Times New Roman" w:cs="Times New Roman"/>
+          <w:b/>
+          <w:sz w:val="28"/>
+          <w:szCs w:val="28"/>
+          <w:lang w:val="en-US"/>
+        </w:rPr>
+      </w:pPr>
+      <w:r>
+        <w:rPr>
+          <w:rFonts w:ascii="Times New Roman" w:hAnsi="Times New Roman" w:cs="Times New Roman"/>
+          <w:b/>
+          <w:sz w:val="28"/>
+          <w:szCs w:val="28"/>
+          <w:lang w:val="en-US"/>
+        </w:rPr>
+        <w:drawing>
+          <wp:inline distT="0" distB="0" distL="0" distR="0" wp14:anchorId="5F3B93EB" wp14:editId="3AEF08D2">
+            <wp:extent cx="1428750" cy="6345332"/>
+            <wp:effectExtent l="0" t="0" r="0" b="0"/>
+            <wp:docPr id="116609941" name="Picture 1"/>
+            <wp:cNvGraphicFramePr>
+              <a:graphicFrameLocks xmlns:a="http://schemas.openxmlformats.org/drawingml/2006/main" noChangeAspect="1"/>
+            </wp:cNvGraphicFramePr>
+            <a:graphic xmlns:a="http://schemas.openxmlformats.org/drawingml/2006/main">
+              <a:graphicData uri="http://schemas.openxmlformats.org/drawingml/2006/picture">
+                <pic:pic xmlns:pic="http://schemas.openxmlformats.org/drawingml/2006/picture">
+                  <pic:nvPicPr>
+                    <pic:cNvPr id="116609941" name=""/>
+                    <pic:cNvPicPr/>
+                  </pic:nvPicPr>
+                  <pic:blipFill>
+                    <a:blip r:embed="rId7"/>
+                    <a:stretch>
+                      <a:fillRect/>
+                    </a:stretch>
+                  </pic:blipFill>
+                  <pic:spPr>
+                    <a:xfrm>
+                      <a:off x="0" y="0"/>
+                      <a:ext cx="1432277" cy="6360997"/>
+                    </a:xfrm>
+                    <a:prstGeom prst="rect">
+                      <a:avLst/>
+                    </a:prstGeom>
+                  </pic:spPr>
+                </pic:pic>
+              </a:graphicData>
+            </a:graphic>
+          </wp:inline>
+        </w:drawing>
+      </w:r>
+    </w:p>
+    <w:p>
+      <w:pPr>
         <w:spacing w:after="160" w:line="259" w:lineRule="auto"/>
         <w:rPr>
           <w:rFonts w:ascii="Times New Roman" w:hAnsi="Times New Roman" w:cs="Times New Roman"/>
@@ -2089,6 +2157,7 @@
           <w:sz w:val="28"/>
           <w:szCs w:val="28"/>
         </w:rPr>
+        <w:lastRenderedPageBreak/>
         <w:t>Задание 2</w:t>
       </w:r>
     </w:p>
@@ -2107,15 +2176,7 @@
           <w:sz w:val="28"/>
           <w:szCs w:val="28"/>
         </w:rPr>
-        <w:t>Рассмотрим машинный код инструкции</w:t>
-      </w:r>
-      <w:r>
-        <w:rPr>
-          <w:rFonts w:ascii="Times New Roman" w:hAnsi="Times New Roman" w:cs="Times New Roman"/>
-          <w:sz w:val="28"/>
-          <w:szCs w:val="28"/>
-        </w:rPr>
-        <w:t xml:space="preserve"> </w:t>
+        <w:t xml:space="preserve">Рассмотрим машинный код инструкции </w:t>
       </w:r>
       <w:r>
         <w:rPr>
@@ -2151,15 +2212,7 @@
           <w:sz w:val="28"/>
           <w:szCs w:val="28"/>
         </w:rPr>
-        <w:t xml:space="preserve"> </w:t>
-      </w:r>
-      <w:r>
-        <w:rPr>
-          <w:rFonts w:ascii="Times New Roman" w:hAnsi="Times New Roman" w:cs="Times New Roman"/>
-          <w:sz w:val="28"/>
-          <w:szCs w:val="28"/>
-        </w:rPr>
-        <w:t>побайтово.</w:t>
+        <w:t xml:space="preserve"> побайтово.</w:t>
       </w:r>
     </w:p>
     <w:p>
@@ -2246,13 +2299,6 @@
           <w:szCs w:val="28"/>
         </w:rPr>
         <w:br/>
-      </w:r>
-      <w:r>
-        <w:rPr>
-          <w:rFonts w:ascii="Times New Roman" w:hAnsi="Times New Roman" w:cs="Times New Roman"/>
-          <w:sz w:val="28"/>
-          <w:szCs w:val="28"/>
-        </w:rPr>
         <w:t>EA₁₆ = 1110 1010₂</w:t>
       </w:r>
     </w:p>
@@ -2279,23 +2325,7 @@
           <w:sz w:val="28"/>
           <w:szCs w:val="28"/>
         </w:rPr>
-        <w:t>mod (2 старших бита)</w:t>
-      </w:r>
-      <w:r>
-        <w:rPr>
-          <w:rFonts w:ascii="Times New Roman" w:hAnsi="Times New Roman" w:cs="Times New Roman"/>
-          <w:sz w:val="28"/>
-          <w:szCs w:val="28"/>
-        </w:rPr>
-        <w:t xml:space="preserve"> - </w:t>
-      </w:r>
-      <w:r>
-        <w:rPr>
-          <w:rFonts w:ascii="Times New Roman" w:hAnsi="Times New Roman" w:cs="Times New Roman"/>
-          <w:sz w:val="28"/>
-          <w:szCs w:val="28"/>
-        </w:rPr>
-        <w:t>Значение 11₂ означает, что операнд находится в регистре (без обращения к памяти).</w:t>
+        <w:t>mod (2 старших бита) - Значение 11₂ означает, что операнд находится в регистре (без обращения к памяти).</w:t>
       </w:r>
     </w:p>
     <w:p>
@@ -2321,23 +2351,7 @@
           <w:sz w:val="28"/>
           <w:szCs w:val="28"/>
         </w:rPr>
-        <w:t>reg (следующие 3 бита)</w:t>
-      </w:r>
-      <w:r>
-        <w:rPr>
-          <w:rFonts w:ascii="Times New Roman" w:hAnsi="Times New Roman" w:cs="Times New Roman"/>
-          <w:sz w:val="28"/>
-          <w:szCs w:val="28"/>
-        </w:rPr>
-        <w:t xml:space="preserve"> - </w:t>
-      </w:r>
-      <w:r>
-        <w:rPr>
-          <w:rFonts w:ascii="Times New Roman" w:hAnsi="Times New Roman" w:cs="Times New Roman"/>
-          <w:sz w:val="28"/>
-          <w:szCs w:val="28"/>
-        </w:rPr>
-        <w:t>Для инструкции SUB с opcode 83 ожидается, что поле reg = 101</w:t>
+        <w:t>reg (следующие 3 бита) - Для инструкции SUB с opcode 83 ожидается, что поле reg = 101</w:t>
       </w:r>
     </w:p>
     <w:p>
@@ -2371,15 +2385,7 @@
           <w:sz w:val="28"/>
           <w:szCs w:val="28"/>
         </w:rPr>
-        <w:t xml:space="preserve"> - </w:t>
-      </w:r>
-      <w:r>
-        <w:rPr>
-          <w:rFonts w:ascii="Times New Roman" w:hAnsi="Times New Roman" w:cs="Times New Roman"/>
-          <w:sz w:val="28"/>
-          <w:szCs w:val="28"/>
-        </w:rPr>
-        <w:t xml:space="preserve">Код 010₂ соответствует регистру </w:t>
+        <w:t xml:space="preserve"> - Код 010₂ соответствует регистру </w:t>
       </w:r>
       <w:r>
         <w:rPr>
@@ -2540,7 +2546,6 @@
           <w:sz w:val="28"/>
           <w:szCs w:val="28"/>
         </w:rPr>
-        <w:lastRenderedPageBreak/>
         <w:drawing>
           <wp:inline distT="0" distB="0" distL="0" distR="0" wp14:anchorId="57609FAB" wp14:editId="30DA43DB">
             <wp:extent cx="4629796" cy="3496163"/>
@@ -2557,7 +2562,7 @@
                     <pic:cNvPicPr/>
                   </pic:nvPicPr>
                   <pic:blipFill>
-                    <a:blip r:embed="rId7"/>
+                    <a:blip r:embed="rId8"/>
                     <a:stretch>
                       <a:fillRect/>
                     </a:stretch>
@@ -5298,6 +5303,7 @@
   <w:style w:type="character" w:default="1" w:styleId="DefaultParagraphFont">
     <w:name w:val="Default Paragraph Font"/>
     <w:uiPriority w:val="1"/>
+    <w:semiHidden/>
     <w:unhideWhenUsed/>
   </w:style>
   <w:style w:type="table" w:default="1" w:styleId="TableNormal">

</xml_diff>